<commit_message>
Added multiple autocomplete for bank accounts
</commit_message>
<xml_diff>
--- a/templates/dogovir.docx
+++ b/templates/dogovir.docx
@@ -2061,6 +2061,14 @@
       <w:tblPr>
         <w:tblStyle w:val="aa"/>
         <w:tblW w:w="9570" w:type="dxa"/>
+        <w:tblBorders>
+          <w:top w:val="none" w:sz="0" w:space="0" w:color="auto"/>
+          <w:left w:val="none" w:sz="0" w:space="0" w:color="auto"/>
+          <w:bottom w:val="none" w:sz="0" w:space="0" w:color="auto"/>
+          <w:right w:val="none" w:sz="0" w:space="0" w:color="auto"/>
+          <w:insideH w:val="none" w:sz="0" w:space="0" w:color="auto"/>
+          <w:insideV w:val="none" w:sz="0" w:space="0" w:color="auto"/>
+        </w:tblBorders>
         <w:tblLayout w:type="fixed"/>
         <w:tblLook w:val="04A0"/>
       </w:tblPr>
@@ -2071,13 +2079,7 @@
       <w:tr>
         <w:tc>
           <w:tcPr>
-            <w:tcW w:w="4785" w:type="dxa"/>
-            <w:tcBorders>
-              <w:top w:val="nil"/>
-              <w:left w:val="nil"/>
-              <w:bottom w:val="nil"/>
-              <w:right w:val="nil"/>
-            </w:tcBorders>
+            <w:tcW w:w="4786" w:type="dxa"/>
           </w:tcPr>
           <w:p>
             <w:pPr>
@@ -2106,12 +2108,6 @@
         <w:tc>
           <w:tcPr>
             <w:tcW w:w="4784" w:type="dxa"/>
-            <w:tcBorders>
-              <w:top w:val="nil"/>
-              <w:left w:val="nil"/>
-              <w:bottom w:val="nil"/>
-              <w:right w:val="nil"/>
-            </w:tcBorders>
           </w:tcPr>
           <w:p>
             <w:pPr>
@@ -2141,13 +2137,7 @@
       <w:tr>
         <w:tc>
           <w:tcPr>
-            <w:tcW w:w="4785" w:type="dxa"/>
-            <w:tcBorders>
-              <w:top w:val="nil"/>
-              <w:left w:val="nil"/>
-              <w:bottom w:val="nil"/>
-              <w:right w:val="nil"/>
-            </w:tcBorders>
+            <w:tcW w:w="4786" w:type="dxa"/>
           </w:tcPr>
           <w:p>
             <w:pPr>
@@ -2165,12 +2155,6 @@
         <w:tc>
           <w:tcPr>
             <w:tcW w:w="4784" w:type="dxa"/>
-            <w:tcBorders>
-              <w:top w:val="nil"/>
-              <w:left w:val="nil"/>
-              <w:bottom w:val="nil"/>
-              <w:right w:val="nil"/>
-            </w:tcBorders>
           </w:tcPr>
           <w:p>
             <w:pPr>
@@ -2189,13 +2173,7 @@
       <w:tr>
         <w:tc>
           <w:tcPr>
-            <w:tcW w:w="4785" w:type="dxa"/>
-            <w:tcBorders>
-              <w:top w:val="nil"/>
-              <w:left w:val="nil"/>
-              <w:bottom w:val="nil"/>
-              <w:right w:val="nil"/>
-            </w:tcBorders>
+            <w:tcW w:w="4786" w:type="dxa"/>
           </w:tcPr>
           <w:p>
             <w:pPr>
@@ -2227,26 +2205,260 @@
                 <w:b/>
                 <w:sz w:val="20"/>
                 <w:szCs w:val="20"/>
-                <w:lang w:val="uk-UA"/>
-              </w:rPr>
-            </w:pPr>
+              </w:rPr>
+            </w:pPr>
+          </w:p>
+          <w:p>
+            <w:pPr>
+              <w:spacing w:after="0" w:line="240" w:lineRule="auto"/>
+              <w:rPr>
+                <w:rFonts w:ascii="Times New Roman" w:hAnsi="Times New Roman" w:cs="Times New Roman"/>
+                <w:sz w:val="20"/>
+                <w:szCs w:val="20"/>
+                <w:lang w:val="uk-UA"/>
+              </w:rPr>
+            </w:pPr>
+            <w:r>
+              <w:rPr>
+                <w:rFonts w:ascii="Times New Roman" w:eastAsia="Calibri" w:hAnsi="Times New Roman" w:cs="Times New Roman"/>
+                <w:sz w:val="20"/>
+                <w:szCs w:val="20"/>
+                <w:lang w:val="uk-UA"/>
+              </w:rPr>
+              <w:t>Юридична адреса: 53800, Україна</w:t>
+            </w:r>
+          </w:p>
+          <w:p>
+            <w:pPr>
+              <w:spacing w:after="0" w:line="240" w:lineRule="auto"/>
+              <w:rPr>
+                <w:rFonts w:ascii="Times New Roman" w:eastAsia="Calibri" w:hAnsi="Times New Roman" w:cs="Times New Roman"/>
+                <w:sz w:val="20"/>
+                <w:szCs w:val="20"/>
+              </w:rPr>
+            </w:pPr>
+            <w:r>
+              <w:rPr>
+                <w:rFonts w:ascii="Times New Roman" w:eastAsia="Calibri" w:hAnsi="Times New Roman" w:cs="Times New Roman"/>
+                <w:sz w:val="20"/>
+                <w:szCs w:val="20"/>
+                <w:lang w:val="uk-UA"/>
+              </w:rPr>
+              <w:t>Дніпропетровська область,</w:t>
+            </w:r>
+          </w:p>
+          <w:p>
+            <w:pPr>
+              <w:spacing w:after="0" w:line="240" w:lineRule="auto"/>
+              <w:rPr>
+                <w:rFonts w:ascii="Times New Roman" w:eastAsia="Calibri" w:hAnsi="Times New Roman" w:cs="Times New Roman"/>
+                <w:sz w:val="20"/>
+                <w:szCs w:val="20"/>
+              </w:rPr>
+            </w:pPr>
+            <w:r>
+              <w:rPr>
+                <w:rFonts w:ascii="Times New Roman" w:eastAsia="Calibri" w:hAnsi="Times New Roman" w:cs="Times New Roman"/>
+                <w:sz w:val="20"/>
+                <w:szCs w:val="20"/>
+                <w:lang w:val="uk-UA"/>
+              </w:rPr>
+              <w:t>м. Апостолове</w:t>
+            </w:r>
+          </w:p>
+          <w:p>
+            <w:pPr>
+              <w:spacing w:after="0" w:line="240" w:lineRule="auto"/>
+              <w:rPr>
+                <w:rFonts w:ascii="Times New Roman" w:eastAsia="Calibri" w:hAnsi="Times New Roman" w:cs="Times New Roman"/>
+                <w:sz w:val="20"/>
+                <w:szCs w:val="20"/>
+              </w:rPr>
+            </w:pPr>
+            <w:r>
+              <w:rPr>
+                <w:rFonts w:ascii="Times New Roman" w:eastAsia="Calibri" w:hAnsi="Times New Roman" w:cs="Times New Roman"/>
+                <w:sz w:val="20"/>
+                <w:szCs w:val="20"/>
+                <w:lang w:val="uk-UA"/>
+              </w:rPr>
+              <w:t>вулиця Козацька, 31а</w:t>
+            </w:r>
+          </w:p>
+          <w:p>
+            <w:pPr>
+              <w:spacing w:after="0" w:line="240" w:lineRule="auto"/>
+              <w:rPr>
+                <w:rFonts w:ascii="Times New Roman" w:eastAsia="Calibri" w:hAnsi="Times New Roman" w:cs="Times New Roman"/>
+                <w:sz w:val="20"/>
+                <w:szCs w:val="20"/>
+                <w:lang w:val="en-US"/>
+              </w:rPr>
+            </w:pPr>
+            <w:r>
+              <w:rPr>
+                <w:rFonts w:ascii="Times New Roman" w:eastAsia="Calibri" w:hAnsi="Times New Roman" w:cs="Times New Roman"/>
+                <w:sz w:val="20"/>
+                <w:szCs w:val="20"/>
+                <w:lang w:val="uk-UA"/>
+              </w:rPr>
+              <w:t>Код ЄДРПОУ 00000031</w:t>
+            </w:r>
+          </w:p>
+          <w:p>
+            <w:pPr>
+              <w:spacing w:after="0" w:line="240" w:lineRule="auto"/>
+              <w:rPr>
+                <w:rFonts w:ascii="Times New Roman" w:eastAsia="Calibri" w:hAnsi="Times New Roman" w:cs="Times New Roman"/>
+                <w:sz w:val="20"/>
+                <w:szCs w:val="20"/>
+                <w:lang w:val="en-US"/>
+              </w:rPr>
+            </w:pPr>
+            <w:r>
+              <w:rPr>
+                <w:rFonts w:ascii="Times New Roman" w:eastAsia="Calibri" w:hAnsi="Times New Roman" w:cs="Times New Roman"/>
+                <w:sz w:val="20"/>
+                <w:szCs w:val="20"/>
+                <w:lang w:val="en-US"/>
+              </w:rPr>
+              <w:t xml:space="preserve">{% for account in </w:t>
+            </w:r>
+            <w:proofErr w:type="spellStart"/>
+            <w:r>
+              <w:rPr>
+                <w:rFonts w:ascii="Times New Roman" w:eastAsia="Calibri" w:hAnsi="Times New Roman" w:cs="Times New Roman"/>
+                <w:sz w:val="20"/>
+                <w:szCs w:val="20"/>
+                <w:lang w:val="en-US"/>
+              </w:rPr>
+              <w:t>bank_account</w:t>
+            </w:r>
+            <w:proofErr w:type="spellEnd"/>
+            <w:r>
+              <w:rPr>
+                <w:rFonts w:ascii="Times New Roman" w:eastAsia="Calibri" w:hAnsi="Times New Roman" w:cs="Times New Roman"/>
+                <w:sz w:val="20"/>
+                <w:szCs w:val="20"/>
+                <w:lang w:val="en-US"/>
+              </w:rPr>
+              <w:t xml:space="preserve"> %}</w:t>
+            </w:r>
+            <w:r>
+              <w:rPr>
+                <w:rFonts w:ascii="Times New Roman" w:eastAsia="Calibri" w:hAnsi="Times New Roman" w:cs="Times New Roman"/>
+                <w:sz w:val="20"/>
+                <w:szCs w:val="20"/>
+                <w:lang w:val="uk-UA"/>
+              </w:rPr>
+              <w:t>р/р</w:t>
+            </w:r>
+            <w:r>
+              <w:rPr>
+                <w:rFonts w:ascii="Times New Roman" w:eastAsia="Calibri" w:hAnsi="Times New Roman" w:cs="Times New Roman"/>
+                <w:sz w:val="20"/>
+                <w:szCs w:val="20"/>
+                <w:lang w:val="en-US"/>
+              </w:rPr>
+              <w:t> </w:t>
+            </w:r>
+            <w:r>
+              <w:rPr>
+                <w:rFonts w:ascii="Times New Roman" w:eastAsia="Calibri" w:hAnsi="Times New Roman" w:cs="Times New Roman"/>
+                <w:sz w:val="20"/>
+                <w:szCs w:val="20"/>
+                <w:lang w:val="uk-UA"/>
+              </w:rPr>
+              <w:t xml:space="preserve">{{ </w:t>
+            </w:r>
+            <w:r>
+              <w:rPr>
+                <w:rFonts w:ascii="Times New Roman" w:eastAsia="Calibri" w:hAnsi="Times New Roman" w:cs="Times New Roman"/>
+                <w:sz w:val="20"/>
+                <w:szCs w:val="20"/>
+                <w:lang w:val="en-US"/>
+              </w:rPr>
+              <w:t xml:space="preserve">account </w:t>
+            </w:r>
+            <w:r>
+              <w:rPr>
+                <w:rFonts w:ascii="Times New Roman" w:eastAsia="Calibri" w:hAnsi="Times New Roman" w:cs="Times New Roman"/>
+                <w:sz w:val="20"/>
+                <w:szCs w:val="20"/>
+                <w:lang w:val="uk-UA"/>
+              </w:rPr>
+              <w:t>}}</w:t>
+            </w:r>
+            <w:r>
+              <w:rPr>
+                <w:rFonts w:ascii="Times New Roman" w:eastAsia="Calibri" w:hAnsi="Times New Roman" w:cs="Times New Roman"/>
+                <w:sz w:val="20"/>
+                <w:szCs w:val="20"/>
+                <w:lang w:val="en-US"/>
+              </w:rPr>
+              <w:t xml:space="preserve"> </w:t>
+            </w:r>
+            <w:r>
+              <w:rPr>
+                <w:rFonts w:ascii="Times New Roman" w:eastAsia="Calibri" w:hAnsi="Times New Roman" w:cs="Times New Roman"/>
+                <w:sz w:val="20"/>
+                <w:szCs w:val="20"/>
+                <w:lang w:val="en-US"/>
+              </w:rPr>
+              <w:t xml:space="preserve">{% </w:t>
+            </w:r>
+            <w:proofErr w:type="spellStart"/>
+            <w:r>
+              <w:rPr>
+                <w:rFonts w:ascii="Times New Roman" w:eastAsia="Calibri" w:hAnsi="Times New Roman" w:cs="Times New Roman"/>
+                <w:sz w:val="20"/>
+                <w:szCs w:val="20"/>
+                <w:lang w:val="en-US"/>
+              </w:rPr>
+              <w:t>endfor</w:t>
+            </w:r>
+            <w:proofErr w:type="spellEnd"/>
+            <w:r>
+              <w:rPr>
+                <w:rFonts w:ascii="Times New Roman" w:eastAsia="Calibri" w:hAnsi="Times New Roman" w:cs="Times New Roman"/>
+                <w:sz w:val="20"/>
+                <w:szCs w:val="20"/>
+                <w:lang w:val="en-US"/>
+              </w:rPr>
+              <w:t xml:space="preserve"> %}</w:t>
+            </w:r>
+          </w:p>
+          <w:p>
+            <w:pPr>
+              <w:spacing w:after="0" w:line="240" w:lineRule="auto"/>
+              <w:rPr>
+                <w:rFonts w:ascii="Times New Roman" w:hAnsi="Times New Roman" w:cs="Times New Roman"/>
+                <w:b/>
+                <w:sz w:val="20"/>
+                <w:szCs w:val="20"/>
+                <w:lang w:val="en-US"/>
+              </w:rPr>
+            </w:pPr>
+            <w:r>
+              <w:rPr>
+                <w:rFonts w:ascii="Times New Roman" w:eastAsia="Calibri" w:hAnsi="Times New Roman" w:cs="Times New Roman"/>
+                <w:sz w:val="20"/>
+                <w:szCs w:val="20"/>
+                <w:lang w:val="uk-UA"/>
+              </w:rPr>
+              <w:t>ДКСУ в м. Київ</w:t>
+            </w:r>
           </w:p>
         </w:tc>
         <w:tc>
           <w:tcPr>
             <w:tcW w:w="4784" w:type="dxa"/>
-            <w:tcBorders>
-              <w:top w:val="nil"/>
-              <w:left w:val="nil"/>
-              <w:bottom w:val="nil"/>
-              <w:right w:val="nil"/>
-            </w:tcBorders>
           </w:tcPr>
           <w:p>
             <w:pPr>
               <w:spacing w:after="0" w:line="240" w:lineRule="auto"/>
               <w:rPr>
-                <w:rFonts w:ascii="Times New Roman" w:hAnsi="Times New Roman" w:cs="Times New Roman"/>
+                <w:rFonts w:ascii="Times New Roman" w:eastAsia="Calibri" w:hAnsi="Times New Roman" w:cs="Times New Roman"/>
                 <w:b/>
                 <w:sz w:val="20"/>
                 <w:szCs w:val="20"/>
@@ -2294,6 +2506,367 @@
                 <w:lang w:val="uk-UA"/>
               </w:rPr>
               <w:t>}}</w:t>
+            </w:r>
+          </w:p>
+          <w:p>
+            <w:pPr>
+              <w:spacing w:after="0" w:line="240" w:lineRule="auto"/>
+              <w:rPr>
+                <w:rFonts w:ascii="Times New Roman" w:eastAsia="Calibri" w:hAnsi="Times New Roman" w:cs="Times New Roman"/>
+                <w:b/>
+                <w:sz w:val="20"/>
+                <w:szCs w:val="20"/>
+                <w:lang w:val="en-US"/>
+              </w:rPr>
+            </w:pPr>
+          </w:p>
+          <w:p>
+            <w:pPr>
+              <w:spacing w:after="0" w:line="240" w:lineRule="auto"/>
+              <w:rPr>
+                <w:rFonts w:ascii="Times New Roman" w:hAnsi="Times New Roman" w:cs="Times New Roman"/>
+                <w:sz w:val="20"/>
+                <w:szCs w:val="20"/>
+                <w:lang w:val="uk-UA"/>
+              </w:rPr>
+            </w:pPr>
+            <w:r>
+              <w:rPr>
+                <w:rFonts w:ascii="Times New Roman" w:eastAsia="Calibri" w:hAnsi="Times New Roman" w:cs="Times New Roman"/>
+                <w:sz w:val="20"/>
+                <w:szCs w:val="20"/>
+                <w:lang w:val="uk-UA"/>
+              </w:rPr>
+              <w:t xml:space="preserve">Юридична адреса: {{ </w:t>
+            </w:r>
+            <w:r>
+              <w:rPr>
+                <w:rFonts w:ascii="Times New Roman" w:eastAsia="Calibri" w:hAnsi="Times New Roman" w:cs="Times New Roman"/>
+                <w:sz w:val="20"/>
+                <w:szCs w:val="20"/>
+                <w:lang w:val="en-US"/>
+              </w:rPr>
+              <w:t>postal</w:t>
+            </w:r>
+            <w:r>
+              <w:rPr>
+                <w:rFonts w:ascii="Times New Roman" w:eastAsia="Calibri" w:hAnsi="Times New Roman" w:cs="Times New Roman"/>
+                <w:sz w:val="20"/>
+                <w:szCs w:val="20"/>
+                <w:lang w:val="uk-UA"/>
+              </w:rPr>
+              <w:t xml:space="preserve"> }}, Україна</w:t>
+            </w:r>
+          </w:p>
+          <w:p>
+            <w:pPr>
+              <w:spacing w:after="0" w:line="240" w:lineRule="auto"/>
+              <w:rPr>
+                <w:rFonts w:ascii="Times New Roman" w:eastAsia="Calibri" w:hAnsi="Times New Roman" w:cs="Times New Roman"/>
+                <w:sz w:val="20"/>
+                <w:szCs w:val="20"/>
+                <w:lang w:val="uk-UA"/>
+              </w:rPr>
+            </w:pPr>
+            <w:r>
+              <w:rPr>
+                <w:rFonts w:ascii="Times New Roman" w:eastAsia="Calibri" w:hAnsi="Times New Roman" w:cs="Times New Roman"/>
+                <w:sz w:val="20"/>
+                <w:szCs w:val="20"/>
+                <w:lang w:val="uk-UA"/>
+              </w:rPr>
+              <w:t xml:space="preserve">{{ </w:t>
+            </w:r>
+            <w:r>
+              <w:rPr>
+                <w:rFonts w:ascii="Times New Roman" w:eastAsia="Calibri" w:hAnsi="Times New Roman" w:cs="Times New Roman"/>
+                <w:sz w:val="20"/>
+                <w:szCs w:val="20"/>
+                <w:lang w:val="en-US"/>
+              </w:rPr>
+              <w:t>region</w:t>
+            </w:r>
+            <w:r>
+              <w:rPr>
+                <w:rFonts w:ascii="Times New Roman" w:eastAsia="Calibri" w:hAnsi="Times New Roman" w:cs="Times New Roman"/>
+                <w:sz w:val="20"/>
+                <w:szCs w:val="20"/>
+                <w:lang w:val="uk-UA"/>
+              </w:rPr>
+              <w:t xml:space="preserve"> }} область,</w:t>
+            </w:r>
+          </w:p>
+          <w:p>
+            <w:pPr>
+              <w:spacing w:after="0" w:line="240" w:lineRule="auto"/>
+              <w:rPr>
+                <w:rFonts w:ascii="Times New Roman" w:eastAsia="Calibri" w:hAnsi="Times New Roman" w:cs="Times New Roman"/>
+                <w:sz w:val="20"/>
+                <w:szCs w:val="20"/>
+                <w:lang w:val="uk-UA"/>
+              </w:rPr>
+            </w:pPr>
+            <w:r>
+              <w:rPr>
+                <w:rFonts w:ascii="Times New Roman" w:eastAsia="Calibri" w:hAnsi="Times New Roman" w:cs="Times New Roman"/>
+                <w:sz w:val="20"/>
+                <w:szCs w:val="20"/>
+                <w:lang w:val="uk-UA"/>
+              </w:rPr>
+              <w:t xml:space="preserve">{{ </w:t>
+            </w:r>
+            <w:r>
+              <w:rPr>
+                <w:rFonts w:ascii="Times New Roman" w:eastAsia="Calibri" w:hAnsi="Times New Roman" w:cs="Times New Roman"/>
+                <w:sz w:val="20"/>
+                <w:szCs w:val="20"/>
+                <w:lang w:val="en-US"/>
+              </w:rPr>
+              <w:t>city</w:t>
+            </w:r>
+            <w:r>
+              <w:rPr>
+                <w:rFonts w:ascii="Times New Roman" w:eastAsia="Calibri" w:hAnsi="Times New Roman" w:cs="Times New Roman"/>
+                <w:sz w:val="20"/>
+                <w:szCs w:val="20"/>
+                <w:lang w:val="uk-UA"/>
+              </w:rPr>
+              <w:t xml:space="preserve"> }}</w:t>
+            </w:r>
+          </w:p>
+          <w:p>
+            <w:pPr>
+              <w:spacing w:after="0" w:line="240" w:lineRule="auto"/>
+              <w:rPr>
+                <w:rFonts w:ascii="Times New Roman" w:eastAsia="Calibri" w:hAnsi="Times New Roman" w:cs="Times New Roman"/>
+                <w:sz w:val="20"/>
+                <w:szCs w:val="20"/>
+                <w:lang w:val="uk-UA"/>
+              </w:rPr>
+            </w:pPr>
+            <w:r>
+              <w:rPr>
+                <w:rFonts w:ascii="Times New Roman" w:eastAsia="Calibri" w:hAnsi="Times New Roman" w:cs="Times New Roman"/>
+                <w:sz w:val="20"/>
+                <w:szCs w:val="20"/>
+                <w:lang w:val="uk-UA"/>
+              </w:rPr>
+              <w:t xml:space="preserve">{{ </w:t>
+            </w:r>
+            <w:r>
+              <w:rPr>
+                <w:rFonts w:ascii="Times New Roman" w:eastAsia="Calibri" w:hAnsi="Times New Roman" w:cs="Times New Roman"/>
+                <w:sz w:val="20"/>
+                <w:szCs w:val="20"/>
+                <w:lang w:val="en-US"/>
+              </w:rPr>
+              <w:t>street</w:t>
+            </w:r>
+            <w:r>
+              <w:rPr>
+                <w:rFonts w:ascii="Times New Roman" w:eastAsia="Calibri" w:hAnsi="Times New Roman" w:cs="Times New Roman"/>
+                <w:sz w:val="20"/>
+                <w:szCs w:val="20"/>
+                <w:lang w:val="uk-UA"/>
+              </w:rPr>
+              <w:t xml:space="preserve"> }} буд. {{ </w:t>
+            </w:r>
+            <w:r>
+              <w:rPr>
+                <w:rFonts w:ascii="Times New Roman" w:eastAsia="Calibri" w:hAnsi="Times New Roman" w:cs="Times New Roman"/>
+                <w:sz w:val="20"/>
+                <w:szCs w:val="20"/>
+                <w:lang w:val="en-US"/>
+              </w:rPr>
+              <w:t>house</w:t>
+            </w:r>
+            <w:r>
+              <w:rPr>
+                <w:rFonts w:ascii="Times New Roman" w:eastAsia="Calibri" w:hAnsi="Times New Roman" w:cs="Times New Roman"/>
+                <w:sz w:val="20"/>
+                <w:szCs w:val="20"/>
+                <w:lang w:val="uk-UA"/>
+              </w:rPr>
+              <w:t xml:space="preserve"> }}</w:t>
+            </w:r>
+          </w:p>
+          <w:p>
+            <w:pPr>
+              <w:spacing w:after="0" w:line="240" w:lineRule="auto"/>
+              <w:rPr>
+                <w:rFonts w:ascii="Times New Roman" w:eastAsia="Calibri" w:hAnsi="Times New Roman" w:cs="Times New Roman"/>
+                <w:sz w:val="20"/>
+                <w:szCs w:val="20"/>
+                <w:lang w:val="uk-UA"/>
+              </w:rPr>
+            </w:pPr>
+            <w:r>
+              <w:rPr>
+                <w:rFonts w:ascii="Times New Roman" w:eastAsia="Calibri" w:hAnsi="Times New Roman" w:cs="Times New Roman"/>
+                <w:sz w:val="20"/>
+                <w:szCs w:val="20"/>
+                <w:lang w:val="uk-UA"/>
+              </w:rPr>
+              <w:t xml:space="preserve">Код ЄДРПОУ/ІПН {{ </w:t>
+            </w:r>
+            <w:proofErr w:type="spellStart"/>
+            <w:r>
+              <w:rPr>
+                <w:rFonts w:ascii="Times New Roman" w:eastAsia="Calibri" w:hAnsi="Times New Roman" w:cs="Times New Roman"/>
+                <w:sz w:val="20"/>
+                <w:szCs w:val="20"/>
+                <w:lang w:val="en-US"/>
+              </w:rPr>
+              <w:t>edrpou</w:t>
+            </w:r>
+            <w:proofErr w:type="spellEnd"/>
+            <w:r>
+              <w:rPr>
+                <w:rFonts w:ascii="Times New Roman" w:eastAsia="Calibri" w:hAnsi="Times New Roman" w:cs="Times New Roman"/>
+                <w:sz w:val="20"/>
+                <w:szCs w:val="20"/>
+                <w:lang w:val="uk-UA"/>
+              </w:rPr>
+              <w:t xml:space="preserve"> }}</w:t>
+            </w:r>
+          </w:p>
+          <w:p>
+            <w:pPr>
+              <w:spacing w:after="0" w:line="240" w:lineRule="auto"/>
+              <w:rPr>
+                <w:rFonts w:ascii="Times New Roman" w:eastAsia="Calibri" w:hAnsi="Times New Roman" w:cs="Times New Roman"/>
+                <w:sz w:val="20"/>
+                <w:szCs w:val="20"/>
+                <w:lang w:val="uk-UA"/>
+              </w:rPr>
+            </w:pPr>
+            <w:r>
+              <w:rPr>
+                <w:rFonts w:ascii="Times New Roman" w:eastAsia="Calibri" w:hAnsi="Times New Roman" w:cs="Times New Roman"/>
+                <w:sz w:val="20"/>
+                <w:szCs w:val="20"/>
+                <w:lang w:val="uk-UA"/>
+              </w:rPr>
+              <w:t xml:space="preserve">р/р </w:t>
+            </w:r>
+            <w:r>
+              <w:rPr>
+                <w:rFonts w:ascii="Times New Roman" w:eastAsia="Calibri" w:hAnsi="Times New Roman" w:cs="Times New Roman"/>
+                <w:sz w:val="20"/>
+                <w:szCs w:val="20"/>
+                <w:lang w:val="uk-UA"/>
+              </w:rPr>
+              <w:t xml:space="preserve">{{ </w:t>
+            </w:r>
+            <w:proofErr w:type="spellStart"/>
+            <w:r>
+              <w:rPr>
+                <w:rFonts w:ascii="Times New Roman" w:eastAsia="Calibri" w:hAnsi="Times New Roman" w:cs="Times New Roman"/>
+                <w:sz w:val="20"/>
+                <w:szCs w:val="20"/>
+                <w:lang w:val="en-US"/>
+              </w:rPr>
+              <w:t>iban</w:t>
+            </w:r>
+            <w:proofErr w:type="spellEnd"/>
+            <w:r>
+              <w:rPr>
+                <w:rFonts w:ascii="Times New Roman" w:eastAsia="Calibri" w:hAnsi="Times New Roman" w:cs="Times New Roman"/>
+                <w:sz w:val="20"/>
+                <w:szCs w:val="20"/>
+                <w:lang w:val="uk-UA"/>
+              </w:rPr>
+              <w:t xml:space="preserve"> }}</w:t>
+            </w:r>
+          </w:p>
+          <w:p>
+            <w:pPr>
+              <w:spacing w:after="0" w:line="240" w:lineRule="auto"/>
+              <w:rPr>
+                <w:rFonts w:ascii="Times New Roman" w:eastAsia="Calibri" w:hAnsi="Times New Roman" w:cs="Times New Roman"/>
+                <w:sz w:val="20"/>
+                <w:szCs w:val="20"/>
+                <w:lang w:val="uk-UA"/>
+              </w:rPr>
+            </w:pPr>
+            <w:r>
+              <w:rPr>
+                <w:rFonts w:ascii="Times New Roman" w:eastAsia="Calibri" w:hAnsi="Times New Roman" w:cs="Times New Roman"/>
+                <w:sz w:val="20"/>
+                <w:szCs w:val="20"/>
+                <w:lang w:val="uk-UA"/>
+              </w:rPr>
+              <w:t xml:space="preserve">{{ </w:t>
+            </w:r>
+            <w:proofErr w:type="spellStart"/>
+            <w:r>
+              <w:rPr>
+                <w:rFonts w:ascii="Times New Roman" w:eastAsia="Calibri" w:hAnsi="Times New Roman" w:cs="Times New Roman"/>
+                <w:sz w:val="20"/>
+                <w:szCs w:val="20"/>
+                <w:lang w:val="en-US"/>
+              </w:rPr>
+              <w:t>bank</w:t>
+            </w:r>
+            <w:proofErr w:type="spellEnd"/>
+            <w:r>
+              <w:rPr>
+                <w:rFonts w:ascii="Times New Roman" w:eastAsia="Calibri" w:hAnsi="Times New Roman" w:cs="Times New Roman"/>
+                <w:sz w:val="20"/>
+                <w:szCs w:val="20"/>
+                <w:lang w:val="uk-UA"/>
+              </w:rPr>
+              <w:t>_</w:t>
+            </w:r>
+            <w:proofErr w:type="spellStart"/>
+            <w:r>
+              <w:rPr>
+                <w:rFonts w:ascii="Times New Roman" w:eastAsia="Calibri" w:hAnsi="Times New Roman" w:cs="Times New Roman"/>
+                <w:sz w:val="20"/>
+                <w:szCs w:val="20"/>
+                <w:lang w:val="en-US"/>
+              </w:rPr>
+              <w:t>name</w:t>
+            </w:r>
+            <w:proofErr w:type="spellEnd"/>
+            <w:r>
+              <w:rPr>
+                <w:rFonts w:ascii="Times New Roman" w:eastAsia="Calibri" w:hAnsi="Times New Roman" w:cs="Times New Roman"/>
+                <w:sz w:val="20"/>
+                <w:szCs w:val="20"/>
+                <w:lang w:val="uk-UA"/>
+              </w:rPr>
+              <w:t xml:space="preserve"> }}</w:t>
+            </w:r>
+          </w:p>
+          <w:p>
+            <w:pPr>
+              <w:spacing w:after="0" w:line="240" w:lineRule="auto"/>
+              <w:rPr>
+                <w:rFonts w:ascii="Times New Roman" w:hAnsi="Times New Roman" w:cs="Times New Roman"/>
+                <w:b/>
+                <w:sz w:val="20"/>
+                <w:szCs w:val="20"/>
+                <w:lang w:val="en-US"/>
+              </w:rPr>
+            </w:pPr>
+            <w:r>
+              <w:rPr>
+                <w:rFonts w:ascii="Times New Roman" w:eastAsia="Calibri" w:hAnsi="Times New Roman" w:cs="Times New Roman"/>
+                <w:sz w:val="20"/>
+                <w:szCs w:val="20"/>
+                <w:lang w:val="uk-UA"/>
+              </w:rPr>
+              <w:t xml:space="preserve">тел. </w:t>
+            </w:r>
+            <w:r>
+              <w:rPr>
+                <w:rFonts w:ascii="Times New Roman" w:eastAsia="Calibri" w:hAnsi="Times New Roman" w:cs="Times New Roman"/>
+                <w:sz w:val="20"/>
+                <w:szCs w:val="20"/>
+                <w:lang w:val="en-US"/>
+              </w:rPr>
+              <w:t>{{ telephone }}</w:t>
             </w:r>
           </w:p>
         </w:tc>
@@ -2301,13 +2874,7 @@
       <w:tr>
         <w:tc>
           <w:tcPr>
-            <w:tcW w:w="4785" w:type="dxa"/>
-            <w:tcBorders>
-              <w:top w:val="nil"/>
-              <w:left w:val="nil"/>
-              <w:bottom w:val="nil"/>
-              <w:right w:val="nil"/>
-            </w:tcBorders>
+            <w:tcW w:w="4786" w:type="dxa"/>
           </w:tcPr>
           <w:p>
             <w:pPr>
@@ -2319,55 +2886,11 @@
                 <w:lang w:val="uk-UA"/>
               </w:rPr>
             </w:pPr>
-            <w:r>
-              <w:rPr>
-                <w:rFonts w:ascii="Times New Roman" w:eastAsia="Calibri" w:hAnsi="Times New Roman" w:cs="Times New Roman"/>
-                <w:sz w:val="20"/>
-                <w:szCs w:val="20"/>
-                <w:lang w:val="uk-UA"/>
-              </w:rPr>
-              <w:t xml:space="preserve">Юридична адреса: 53800, </w:t>
-            </w:r>
-            <w:r>
-              <w:rPr>
-                <w:rFonts w:ascii="Times New Roman" w:eastAsia="Calibri" w:hAnsi="Times New Roman" w:cs="Times New Roman"/>
-                <w:sz w:val="20"/>
-                <w:szCs w:val="20"/>
-                <w:lang w:val="uk-UA"/>
-              </w:rPr>
-              <w:t>Україна</w:t>
-            </w:r>
-          </w:p>
-          <w:p>
-            <w:pPr>
-              <w:spacing w:after="0" w:line="240" w:lineRule="auto"/>
-              <w:rPr>
-                <w:rFonts w:ascii="Times New Roman" w:hAnsi="Times New Roman" w:cs="Times New Roman"/>
-                <w:sz w:val="20"/>
-                <w:szCs w:val="20"/>
-                <w:lang w:val="uk-UA"/>
-              </w:rPr>
-            </w:pPr>
-            <w:r>
-              <w:rPr>
-                <w:rFonts w:ascii="Times New Roman" w:eastAsia="Calibri" w:hAnsi="Times New Roman" w:cs="Times New Roman"/>
-                <w:sz w:val="20"/>
-                <w:szCs w:val="20"/>
-                <w:lang w:val="uk-UA"/>
-              </w:rPr>
-              <w:t>Дніпропетровська область,</w:t>
-            </w:r>
           </w:p>
         </w:tc>
         <w:tc>
           <w:tcPr>
             <w:tcW w:w="4784" w:type="dxa"/>
-            <w:tcBorders>
-              <w:top w:val="nil"/>
-              <w:left w:val="nil"/>
-              <w:bottom w:val="nil"/>
-              <w:right w:val="nil"/>
-            </w:tcBorders>
           </w:tcPr>
           <w:p>
             <w:pPr>
@@ -2379,93 +2902,13 @@
                 <w:lang w:val="uk-UA"/>
               </w:rPr>
             </w:pPr>
-            <w:r>
-              <w:rPr>
-                <w:rFonts w:ascii="Times New Roman" w:eastAsia="Calibri" w:hAnsi="Times New Roman" w:cs="Times New Roman"/>
-                <w:sz w:val="20"/>
-                <w:szCs w:val="20"/>
-                <w:lang w:val="uk-UA"/>
-              </w:rPr>
-              <w:t xml:space="preserve">Юридична адреса: {{ </w:t>
-            </w:r>
-            <w:r>
-              <w:rPr>
-                <w:rFonts w:ascii="Times New Roman" w:eastAsia="Calibri" w:hAnsi="Times New Roman" w:cs="Times New Roman"/>
-                <w:sz w:val="20"/>
-                <w:szCs w:val="20"/>
-                <w:lang w:val="en-US"/>
-              </w:rPr>
-              <w:t>postal</w:t>
-            </w:r>
-            <w:r>
-              <w:rPr>
-                <w:rFonts w:ascii="Times New Roman" w:eastAsia="Calibri" w:hAnsi="Times New Roman" w:cs="Times New Roman"/>
-                <w:sz w:val="20"/>
-                <w:szCs w:val="20"/>
-                <w:lang w:val="uk-UA"/>
-              </w:rPr>
-              <w:t xml:space="preserve"> }}, </w:t>
-            </w:r>
-            <w:r>
-              <w:rPr>
-                <w:rFonts w:ascii="Times New Roman" w:eastAsia="Calibri" w:hAnsi="Times New Roman" w:cs="Times New Roman"/>
-                <w:sz w:val="20"/>
-                <w:szCs w:val="20"/>
-                <w:lang w:val="uk-UA"/>
-              </w:rPr>
-              <w:t>Україна</w:t>
-            </w:r>
-          </w:p>
-          <w:p>
-            <w:pPr>
-              <w:spacing w:after="0" w:line="240" w:lineRule="auto"/>
-              <w:rPr>
-                <w:rFonts w:ascii="Times New Roman" w:hAnsi="Times New Roman" w:cs="Times New Roman"/>
-                <w:sz w:val="20"/>
-                <w:szCs w:val="20"/>
-                <w:lang w:val="uk-UA"/>
-              </w:rPr>
-            </w:pPr>
-            <w:r>
-              <w:rPr>
-                <w:rFonts w:ascii="Times New Roman" w:eastAsia="Calibri" w:hAnsi="Times New Roman" w:cs="Times New Roman"/>
-                <w:sz w:val="20"/>
-                <w:szCs w:val="20"/>
-                <w:lang w:val="uk-UA"/>
-              </w:rPr>
-              <w:t xml:space="preserve">{{ </w:t>
-            </w:r>
-            <w:r>
-              <w:rPr>
-                <w:rFonts w:ascii="Times New Roman" w:eastAsia="Calibri" w:hAnsi="Times New Roman" w:cs="Times New Roman"/>
-                <w:sz w:val="20"/>
-                <w:szCs w:val="20"/>
-                <w:lang w:val="en-US"/>
-              </w:rPr>
-              <w:t>region</w:t>
-            </w:r>
-            <w:r>
-              <w:rPr>
-                <w:rFonts w:ascii="Times New Roman" w:eastAsia="Calibri" w:hAnsi="Times New Roman" w:cs="Times New Roman"/>
-                <w:sz w:val="20"/>
-                <w:szCs w:val="20"/>
-                <w:lang w:val="uk-UA"/>
-              </w:rPr>
-              <w:t xml:space="preserve"> }} область, </w:t>
-            </w:r>
           </w:p>
         </w:tc>
       </w:tr>
       <w:tr>
         <w:tc>
           <w:tcPr>
-            <w:tcW w:w="4785" w:type="dxa"/>
-            <w:tcBorders>
-              <w:top w:val="nil"/>
-              <w:left w:val="nil"/>
-              <w:bottom w:val="nil"/>
-              <w:right w:val="nil"/>
-            </w:tcBorders>
+            <w:tcW w:w="4786" w:type="dxa"/>
           </w:tcPr>
           <w:p>
             <w:pPr>
@@ -2477,26 +2920,11 @@
                 <w:lang w:val="uk-UA"/>
               </w:rPr>
             </w:pPr>
-            <w:r>
-              <w:rPr>
-                <w:rFonts w:ascii="Times New Roman" w:eastAsia="Calibri" w:hAnsi="Times New Roman" w:cs="Times New Roman"/>
-                <w:sz w:val="20"/>
-                <w:szCs w:val="20"/>
-                <w:lang w:val="uk-UA"/>
-              </w:rPr>
-              <w:t>м. Апостолове</w:t>
-            </w:r>
           </w:p>
         </w:tc>
         <w:tc>
           <w:tcPr>
             <w:tcW w:w="4784" w:type="dxa"/>
-            <w:tcBorders>
-              <w:top w:val="nil"/>
-              <w:left w:val="nil"/>
-              <w:bottom w:val="nil"/>
-              <w:right w:val="nil"/>
-            </w:tcBorders>
           </w:tcPr>
           <w:p>
             <w:pPr>
@@ -2508,46 +2936,13 @@
                 <w:lang w:val="uk-UA"/>
               </w:rPr>
             </w:pPr>
-            <w:r>
-              <w:rPr>
-                <w:rFonts w:ascii="Times New Roman" w:eastAsia="Calibri" w:hAnsi="Times New Roman" w:cs="Times New Roman"/>
-                <w:sz w:val="20"/>
-                <w:szCs w:val="20"/>
-                <w:lang w:val="uk-UA"/>
-              </w:rPr>
-              <w:t xml:space="preserve">{{ </w:t>
-            </w:r>
-            <w:r>
-              <w:rPr>
-                <w:rFonts w:ascii="Times New Roman" w:eastAsia="Calibri" w:hAnsi="Times New Roman" w:cs="Times New Roman"/>
-                <w:sz w:val="20"/>
-                <w:szCs w:val="20"/>
-                <w:lang w:val="en-US"/>
-              </w:rPr>
-              <w:t>city</w:t>
-            </w:r>
-            <w:r>
-              <w:rPr>
-                <w:rFonts w:ascii="Times New Roman" w:eastAsia="Calibri" w:hAnsi="Times New Roman" w:cs="Times New Roman"/>
-                <w:sz w:val="20"/>
-                <w:szCs w:val="20"/>
-                <w:lang w:val="uk-UA"/>
-              </w:rPr>
-              <w:t xml:space="preserve"> }}</w:t>
-            </w:r>
           </w:p>
         </w:tc>
       </w:tr>
       <w:tr>
         <w:tc>
           <w:tcPr>
-            <w:tcW w:w="4785" w:type="dxa"/>
-            <w:tcBorders>
-              <w:top w:val="nil"/>
-              <w:left w:val="nil"/>
-              <w:bottom w:val="nil"/>
-              <w:right w:val="nil"/>
-            </w:tcBorders>
+            <w:tcW w:w="4786" w:type="dxa"/>
           </w:tcPr>
           <w:p>
             <w:pPr>
@@ -2559,44 +2954,11 @@
                 <w:lang w:val="uk-UA"/>
               </w:rPr>
             </w:pPr>
-            <w:r>
-              <w:rPr>
-                <w:rFonts w:ascii="Times New Roman" w:eastAsia="Calibri" w:hAnsi="Times New Roman" w:cs="Times New Roman"/>
-                <w:sz w:val="20"/>
-                <w:szCs w:val="20"/>
-                <w:lang w:val="uk-UA"/>
-              </w:rPr>
-              <w:t xml:space="preserve">вулиця </w:t>
-            </w:r>
-            <w:r>
-              <w:rPr>
-                <w:rFonts w:ascii="Times New Roman" w:eastAsia="Calibri" w:hAnsi="Times New Roman" w:cs="Times New Roman"/>
-                <w:sz w:val="20"/>
-                <w:szCs w:val="20"/>
-                <w:lang w:val="uk-UA"/>
-              </w:rPr>
-              <w:t>Козацька</w:t>
-            </w:r>
-            <w:r>
-              <w:rPr>
-                <w:rFonts w:ascii="Times New Roman" w:eastAsia="Calibri" w:hAnsi="Times New Roman" w:cs="Times New Roman"/>
-                <w:sz w:val="20"/>
-                <w:szCs w:val="20"/>
-                <w:lang w:val="uk-UA"/>
-              </w:rPr>
-              <w:t>, 31а</w:t>
-            </w:r>
           </w:p>
         </w:tc>
         <w:tc>
           <w:tcPr>
             <w:tcW w:w="4784" w:type="dxa"/>
-            <w:tcBorders>
-              <w:top w:val="nil"/>
-              <w:left w:val="nil"/>
-              <w:bottom w:val="nil"/>
-              <w:right w:val="nil"/>
-            </w:tcBorders>
           </w:tcPr>
           <w:p>
             <w:pPr>
@@ -2608,123 +2970,95 @@
                 <w:lang w:val="uk-UA"/>
               </w:rPr>
             </w:pPr>
-            <w:r>
-              <w:rPr>
-                <w:rFonts w:ascii="Times New Roman" w:eastAsia="Calibri" w:hAnsi="Times New Roman" w:cs="Times New Roman"/>
-                <w:sz w:val="20"/>
-                <w:szCs w:val="20"/>
-                <w:lang w:val="uk-UA"/>
-              </w:rPr>
-              <w:t xml:space="preserve">{{ </w:t>
-            </w:r>
-            <w:r>
-              <w:rPr>
-                <w:rFonts w:ascii="Times New Roman" w:eastAsia="Calibri" w:hAnsi="Times New Roman" w:cs="Times New Roman"/>
-                <w:sz w:val="20"/>
-                <w:szCs w:val="20"/>
-                <w:lang w:val="en-US"/>
-              </w:rPr>
-              <w:t>street</w:t>
-            </w:r>
-            <w:r>
-              <w:rPr>
-                <w:rFonts w:ascii="Times New Roman" w:eastAsia="Calibri" w:hAnsi="Times New Roman" w:cs="Times New Roman"/>
-                <w:sz w:val="20"/>
-                <w:szCs w:val="20"/>
-                <w:lang w:val="uk-UA"/>
-              </w:rPr>
-              <w:t xml:space="preserve"> }} буд. {{ </w:t>
-            </w:r>
-            <w:r>
-              <w:rPr>
-                <w:rFonts w:ascii="Times New Roman" w:eastAsia="Calibri" w:hAnsi="Times New Roman" w:cs="Times New Roman"/>
-                <w:sz w:val="20"/>
-                <w:szCs w:val="20"/>
-                <w:lang w:val="en-US"/>
-              </w:rPr>
-              <w:t>house</w:t>
-            </w:r>
-            <w:r>
-              <w:rPr>
-                <w:rFonts w:ascii="Times New Roman" w:eastAsia="Calibri" w:hAnsi="Times New Roman" w:cs="Times New Roman"/>
-                <w:sz w:val="20"/>
-                <w:szCs w:val="20"/>
-                <w:lang w:val="uk-UA"/>
-              </w:rPr>
-              <w:t xml:space="preserve"> }}</w:t>
-            </w:r>
           </w:p>
         </w:tc>
       </w:tr>
       <w:tr>
         <w:tc>
           <w:tcPr>
-            <w:tcW w:w="4785" w:type="dxa"/>
-            <w:tcBorders>
-              <w:top w:val="nil"/>
-              <w:left w:val="nil"/>
-              <w:bottom w:val="nil"/>
-              <w:right w:val="nil"/>
-            </w:tcBorders>
+            <w:tcW w:w="4786" w:type="dxa"/>
           </w:tcPr>
           <w:p>
             <w:pPr>
               <w:spacing w:after="0" w:line="240" w:lineRule="auto"/>
-              <w:rPr>
-                <w:rFonts w:ascii="Times New Roman" w:hAnsi="Times New Roman" w:cs="Times New Roman"/>
-                <w:sz w:val="20"/>
-                <w:szCs w:val="20"/>
-                <w:lang w:val="uk-UA"/>
-              </w:rPr>
-            </w:pPr>
-            <w:r>
-              <w:rPr>
-                <w:rFonts w:ascii="Times New Roman" w:eastAsia="Calibri" w:hAnsi="Times New Roman" w:cs="Times New Roman"/>
-                <w:sz w:val="20"/>
-                <w:szCs w:val="20"/>
-                <w:lang w:val="uk-UA"/>
-              </w:rPr>
-              <w:t>Код ЄДРПОУ 0000</w:t>
-            </w:r>
-            <w:r>
-              <w:rPr>
-                <w:rFonts w:ascii="Times New Roman" w:eastAsia="Calibri" w:hAnsi="Times New Roman" w:cs="Times New Roman"/>
-                <w:sz w:val="20"/>
-                <w:szCs w:val="20"/>
-                <w:lang w:val="uk-UA"/>
-              </w:rPr>
-              <w:t>0031</w:t>
+              <w:jc w:val="center"/>
+              <w:rPr>
+                <w:rFonts w:ascii="Times New Roman" w:hAnsi="Times New Roman" w:cs="Times New Roman"/>
+                <w:sz w:val="20"/>
+                <w:szCs w:val="20"/>
+                <w:lang w:val="en-US"/>
+              </w:rPr>
+            </w:pPr>
+            <w:r>
+              <w:rPr>
+                <w:rFonts w:ascii="Times New Roman" w:eastAsia="Calibri" w:hAnsi="Times New Roman" w:cs="Times New Roman"/>
+                <w:sz w:val="20"/>
+                <w:szCs w:val="20"/>
+                <w:lang w:val="en-US"/>
+              </w:rPr>
+              <w:t>____________________</w:t>
+            </w:r>
+            <w:r>
+              <w:rPr>
+                <w:rFonts w:ascii="Times New Roman" w:eastAsia="Calibri" w:hAnsi="Times New Roman" w:cs="Times New Roman"/>
+                <w:sz w:val="20"/>
+                <w:szCs w:val="20"/>
+                <w:lang w:val="uk-UA"/>
+              </w:rPr>
+              <w:t xml:space="preserve"> </w:t>
+            </w:r>
+            <w:r>
+              <w:rPr>
+                <w:rFonts w:ascii="Times New Roman" w:eastAsia="Calibri" w:hAnsi="Times New Roman" w:cs="Times New Roman"/>
+                <w:sz w:val="20"/>
+                <w:szCs w:val="20"/>
+                <w:lang w:val="uk-UA"/>
+              </w:rPr>
+              <w:t>П</w:t>
+            </w:r>
+            <w:r>
+              <w:rPr>
+                <w:rFonts w:ascii="Times New Roman" w:eastAsia="Calibri" w:hAnsi="Times New Roman" w:cs="Times New Roman"/>
+                <w:sz w:val="20"/>
+                <w:szCs w:val="20"/>
+                <w:lang w:val="uk-UA"/>
+              </w:rPr>
+              <w:t xml:space="preserve">.П. </w:t>
+            </w:r>
+            <w:r>
+              <w:rPr>
+                <w:rFonts w:ascii="Times New Roman" w:eastAsia="Calibri" w:hAnsi="Times New Roman" w:cs="Times New Roman"/>
+                <w:sz w:val="20"/>
+                <w:szCs w:val="20"/>
+                <w:lang w:val="uk-UA"/>
+              </w:rPr>
+              <w:t>Петренко</w:t>
             </w:r>
           </w:p>
         </w:tc>
         <w:tc>
           <w:tcPr>
             <w:tcW w:w="4784" w:type="dxa"/>
-            <w:tcBorders>
-              <w:top w:val="nil"/>
-              <w:left w:val="nil"/>
-              <w:bottom w:val="nil"/>
-              <w:right w:val="nil"/>
-            </w:tcBorders>
           </w:tcPr>
           <w:p>
             <w:pPr>
               <w:spacing w:after="0" w:line="240" w:lineRule="auto"/>
-              <w:rPr>
-                <w:rFonts w:ascii="Times New Roman" w:hAnsi="Times New Roman" w:cs="Times New Roman"/>
-                <w:sz w:val="20"/>
-                <w:szCs w:val="20"/>
-                <w:lang w:val="uk-UA"/>
-              </w:rPr>
-            </w:pPr>
-            <w:r>
-              <w:rPr>
-                <w:rFonts w:ascii="Times New Roman" w:eastAsia="Calibri" w:hAnsi="Times New Roman" w:cs="Times New Roman"/>
-                <w:sz w:val="20"/>
-                <w:szCs w:val="20"/>
-                <w:lang w:val="uk-UA"/>
-              </w:rPr>
-              <w:t xml:space="preserve">Код ЄДРПОУ/ІПН {{ </w:t>
+              <w:jc w:val="center"/>
+              <w:rPr>
+                <w:rFonts w:ascii="Times New Roman" w:hAnsi="Times New Roman" w:cs="Times New Roman"/>
+                <w:sz w:val="20"/>
+                <w:szCs w:val="20"/>
+                <w:lang w:val="en-US"/>
+              </w:rPr>
+            </w:pPr>
+            <w:r>
+              <w:rPr>
+                <w:rFonts w:ascii="Times New Roman" w:eastAsia="Calibri" w:hAnsi="Times New Roman" w:cs="Times New Roman"/>
+                <w:sz w:val="20"/>
+                <w:szCs w:val="20"/>
+                <w:lang w:val="en-US"/>
+              </w:rPr>
+              <w:t xml:space="preserve">____________________ {{ </w:t>
             </w:r>
             <w:proofErr w:type="spellStart"/>
             <w:r>
@@ -2734,7 +3068,7 @@
                 <w:szCs w:val="20"/>
                 <w:lang w:val="en-US"/>
               </w:rPr>
-              <w:t>edrpou</w:t>
+              <w:t>initials_start</w:t>
             </w:r>
             <w:proofErr w:type="spellEnd"/>
             <w:r>
@@ -2742,9 +3076,9 @@
                 <w:rFonts w:ascii="Times New Roman" w:eastAsia="Calibri" w:hAnsi="Times New Roman" w:cs="Times New Roman"/>
                 <w:sz w:val="20"/>
                 <w:szCs w:val="20"/>
-                <w:lang w:val="uk-UA"/>
-              </w:rPr>
-              <w:t xml:space="preserve"> }}</w:t>
+                <w:lang w:val="en-US"/>
+              </w:rPr>
+              <w:t>}}</w:t>
             </w:r>
           </w:p>
         </w:tc>
@@ -2752,630 +3086,69 @@
       <w:tr>
         <w:tc>
           <w:tcPr>
-            <w:tcW w:w="4785" w:type="dxa"/>
-            <w:tcBorders>
-              <w:top w:val="nil"/>
-              <w:left w:val="nil"/>
-              <w:bottom w:val="nil"/>
-              <w:right w:val="nil"/>
-            </w:tcBorders>
+            <w:tcW w:w="4786" w:type="dxa"/>
           </w:tcPr>
           <w:p>
             <w:pPr>
               <w:spacing w:after="0" w:line="240" w:lineRule="auto"/>
-              <w:rPr>
-                <w:rFonts w:ascii="Times New Roman" w:hAnsi="Times New Roman" w:cs="Times New Roman"/>
-                <w:sz w:val="20"/>
-                <w:szCs w:val="20"/>
-                <w:lang w:val="en-US"/>
-              </w:rPr>
-            </w:pPr>
-            <w:r>
-              <w:rPr>
-                <w:rFonts w:ascii="Times New Roman" w:eastAsia="Calibri" w:hAnsi="Times New Roman" w:cs="Times New Roman"/>
-                <w:sz w:val="20"/>
-                <w:szCs w:val="20"/>
-                <w:lang w:val="uk-UA"/>
-              </w:rPr>
-              <w:t xml:space="preserve">р/р {{ </w:t>
-            </w:r>
-            <w:r>
-              <w:rPr>
-                <w:rFonts w:ascii="Times New Roman" w:eastAsia="Calibri" w:hAnsi="Times New Roman" w:cs="Times New Roman"/>
-                <w:sz w:val="20"/>
-                <w:szCs w:val="20"/>
-                <w:lang w:val="en-US"/>
-              </w:rPr>
-              <w:t>bank</w:t>
-            </w:r>
-            <w:r>
-              <w:rPr>
-                <w:rFonts w:ascii="Times New Roman" w:eastAsia="Calibri" w:hAnsi="Times New Roman" w:cs="Times New Roman"/>
-                <w:sz w:val="20"/>
-                <w:szCs w:val="20"/>
-                <w:lang w:val="uk-UA"/>
-              </w:rPr>
-              <w:t>_</w:t>
-            </w:r>
-            <w:r>
-              <w:rPr>
-                <w:rFonts w:ascii="Times New Roman" w:eastAsia="Calibri" w:hAnsi="Times New Roman" w:cs="Times New Roman"/>
-                <w:sz w:val="20"/>
-                <w:szCs w:val="20"/>
-                <w:lang w:val="en-US"/>
-              </w:rPr>
-              <w:t xml:space="preserve">account </w:t>
-            </w:r>
-            <w:r>
-              <w:rPr>
-                <w:rFonts w:ascii="Times New Roman" w:eastAsia="Calibri" w:hAnsi="Times New Roman" w:cs="Times New Roman"/>
-                <w:sz w:val="20"/>
-                <w:szCs w:val="20"/>
-                <w:lang w:val="uk-UA"/>
-              </w:rPr>
-              <w:t>}}</w:t>
-            </w:r>
+              <w:jc w:val="center"/>
+              <w:rPr>
+                <w:rFonts w:ascii="Times New Roman" w:hAnsi="Times New Roman" w:cs="Times New Roman"/>
+                <w:sz w:val="20"/>
+                <w:szCs w:val="20"/>
+                <w:lang w:val="en-US"/>
+              </w:rPr>
+            </w:pPr>
           </w:p>
         </w:tc>
         <w:tc>
           <w:tcPr>
             <w:tcW w:w="4784" w:type="dxa"/>
-            <w:tcBorders>
-              <w:top w:val="nil"/>
-              <w:left w:val="nil"/>
-              <w:bottom w:val="nil"/>
-              <w:right w:val="nil"/>
-            </w:tcBorders>
           </w:tcPr>
           <w:p>
             <w:pPr>
               <w:spacing w:after="0" w:line="240" w:lineRule="auto"/>
-              <w:rPr>
-                <w:rFonts w:ascii="Times New Roman" w:hAnsi="Times New Roman" w:cs="Times New Roman"/>
-                <w:sz w:val="20"/>
-                <w:szCs w:val="20"/>
-                <w:lang w:val="en-US"/>
-              </w:rPr>
-            </w:pPr>
-            <w:r>
-              <w:rPr>
-                <w:rFonts w:ascii="Times New Roman" w:eastAsia="Calibri" w:hAnsi="Times New Roman" w:cs="Times New Roman"/>
-                <w:sz w:val="20"/>
-                <w:szCs w:val="20"/>
-                <w:lang w:val="uk-UA"/>
-              </w:rPr>
-              <w:t xml:space="preserve">р/р </w:t>
-            </w:r>
-            <w:r>
-              <w:rPr>
-                <w:rFonts w:ascii="Times New Roman" w:eastAsia="Calibri" w:hAnsi="Times New Roman" w:cs="Times New Roman"/>
-                <w:sz w:val="20"/>
-                <w:szCs w:val="20"/>
-                <w:lang w:val="en-US"/>
-              </w:rPr>
-              <w:t xml:space="preserve">{{ </w:t>
-            </w:r>
-            <w:proofErr w:type="spellStart"/>
-            <w:r>
-              <w:rPr>
-                <w:rFonts w:ascii="Times New Roman" w:eastAsia="Calibri" w:hAnsi="Times New Roman" w:cs="Times New Roman"/>
-                <w:sz w:val="20"/>
-                <w:szCs w:val="20"/>
-                <w:lang w:val="en-US"/>
-              </w:rPr>
-              <w:t>iban</w:t>
-            </w:r>
-            <w:proofErr w:type="spellEnd"/>
-            <w:r>
-              <w:rPr>
-                <w:rFonts w:ascii="Times New Roman" w:eastAsia="Calibri" w:hAnsi="Times New Roman" w:cs="Times New Roman"/>
-                <w:sz w:val="20"/>
-                <w:szCs w:val="20"/>
-                <w:lang w:val="en-US"/>
-              </w:rPr>
-              <w:t xml:space="preserve"> }}</w:t>
-            </w:r>
+              <w:jc w:val="center"/>
+              <w:rPr>
+                <w:rFonts w:ascii="Times New Roman" w:hAnsi="Times New Roman" w:cs="Times New Roman"/>
+                <w:sz w:val="20"/>
+                <w:szCs w:val="20"/>
+                <w:lang w:val="en-US"/>
+              </w:rPr>
+            </w:pPr>
           </w:p>
         </w:tc>
       </w:tr>
       <w:tr>
         <w:tc>
           <w:tcPr>
-            <w:tcW w:w="4785" w:type="dxa"/>
-            <w:tcBorders>
-              <w:top w:val="nil"/>
-              <w:left w:val="nil"/>
-              <w:bottom w:val="nil"/>
-              <w:right w:val="nil"/>
-            </w:tcBorders>
+            <w:tcW w:w="4786" w:type="dxa"/>
           </w:tcPr>
           <w:p>
             <w:pPr>
               <w:spacing w:after="0" w:line="240" w:lineRule="auto"/>
-              <w:rPr>
-                <w:rFonts w:ascii="Times New Roman" w:hAnsi="Times New Roman" w:cs="Times New Roman"/>
-                <w:sz w:val="20"/>
-                <w:szCs w:val="20"/>
-                <w:lang w:val="uk-UA"/>
-              </w:rPr>
-            </w:pPr>
-            <w:r>
-              <w:rPr>
-                <w:rFonts w:ascii="Times New Roman" w:eastAsia="Calibri" w:hAnsi="Times New Roman" w:cs="Times New Roman"/>
-                <w:sz w:val="20"/>
-                <w:szCs w:val="20"/>
-                <w:lang w:val="uk-UA"/>
-              </w:rPr>
-              <w:t>ДКСУ в м. Київ</w:t>
+              <w:ind w:firstLine="708"/>
+              <w:rPr>
+                <w:rFonts w:ascii="Times New Roman" w:hAnsi="Times New Roman" w:cs="Times New Roman"/>
+                <w:sz w:val="20"/>
+                <w:szCs w:val="20"/>
+                <w:lang w:val="uk-UA"/>
+              </w:rPr>
+            </w:pPr>
+            <w:r>
+              <w:rPr>
+                <w:rFonts w:ascii="Times New Roman" w:eastAsia="Calibri" w:hAnsi="Times New Roman" w:cs="Times New Roman"/>
+                <w:sz w:val="20"/>
+                <w:szCs w:val="20"/>
+                <w:lang w:val="en-US"/>
+              </w:rPr>
+              <w:t>М.П</w:t>
             </w:r>
           </w:p>
         </w:tc>
         <w:tc>
           <w:tcPr>
             <w:tcW w:w="4784" w:type="dxa"/>
-            <w:tcBorders>
-              <w:top w:val="nil"/>
-              <w:left w:val="nil"/>
-              <w:bottom w:val="nil"/>
-              <w:right w:val="nil"/>
-            </w:tcBorders>
-          </w:tcPr>
-          <w:p>
-            <w:pPr>
-              <w:spacing w:after="0" w:line="240" w:lineRule="auto"/>
-              <w:rPr>
-                <w:rFonts w:ascii="Times New Roman" w:hAnsi="Times New Roman" w:cs="Times New Roman"/>
-                <w:sz w:val="20"/>
-                <w:szCs w:val="20"/>
-                <w:lang w:val="en-US"/>
-              </w:rPr>
-            </w:pPr>
-            <w:r>
-              <w:rPr>
-                <w:rFonts w:ascii="Times New Roman" w:eastAsia="Calibri" w:hAnsi="Times New Roman" w:cs="Times New Roman"/>
-                <w:sz w:val="20"/>
-                <w:szCs w:val="20"/>
-                <w:lang w:val="en-US"/>
-              </w:rPr>
-              <w:t xml:space="preserve">{{ </w:t>
-            </w:r>
-            <w:proofErr w:type="spellStart"/>
-            <w:r>
-              <w:rPr>
-                <w:rFonts w:ascii="Times New Roman" w:eastAsia="Calibri" w:hAnsi="Times New Roman" w:cs="Times New Roman"/>
-                <w:sz w:val="20"/>
-                <w:szCs w:val="20"/>
-                <w:lang w:val="en-US"/>
-              </w:rPr>
-              <w:t>bank_name</w:t>
-            </w:r>
-            <w:proofErr w:type="spellEnd"/>
-            <w:r>
-              <w:rPr>
-                <w:rFonts w:ascii="Times New Roman" w:eastAsia="Calibri" w:hAnsi="Times New Roman" w:cs="Times New Roman"/>
-                <w:sz w:val="20"/>
-                <w:szCs w:val="20"/>
-                <w:lang w:val="en-US"/>
-              </w:rPr>
-              <w:t xml:space="preserve"> }}</w:t>
-            </w:r>
-          </w:p>
-        </w:tc>
-      </w:tr>
-      <w:tr>
-        <w:tc>
-          <w:tcPr>
-            <w:tcW w:w="4785" w:type="dxa"/>
-            <w:tcBorders>
-              <w:top w:val="nil"/>
-              <w:left w:val="nil"/>
-              <w:bottom w:val="nil"/>
-              <w:right w:val="nil"/>
-            </w:tcBorders>
-          </w:tcPr>
-          <w:p>
-            <w:pPr>
-              <w:spacing w:after="0" w:line="240" w:lineRule="auto"/>
-              <w:rPr>
-                <w:rFonts w:ascii="Times New Roman" w:hAnsi="Times New Roman" w:cs="Times New Roman"/>
-                <w:sz w:val="20"/>
-                <w:szCs w:val="20"/>
-                <w:lang w:val="uk-UA"/>
-              </w:rPr>
-            </w:pPr>
-          </w:p>
-        </w:tc>
-        <w:tc>
-          <w:tcPr>
-            <w:tcW w:w="4784" w:type="dxa"/>
-            <w:tcBorders>
-              <w:top w:val="nil"/>
-              <w:left w:val="nil"/>
-              <w:bottom w:val="nil"/>
-              <w:right w:val="nil"/>
-            </w:tcBorders>
-          </w:tcPr>
-          <w:p>
-            <w:pPr>
-              <w:spacing w:after="0" w:line="240" w:lineRule="auto"/>
-              <w:rPr>
-                <w:rFonts w:ascii="Times New Roman" w:hAnsi="Times New Roman" w:cs="Times New Roman"/>
-                <w:sz w:val="20"/>
-                <w:szCs w:val="20"/>
-                <w:lang w:val="en-US"/>
-              </w:rPr>
-            </w:pPr>
-            <w:r>
-              <w:rPr>
-                <w:rFonts w:ascii="Times New Roman" w:eastAsia="Calibri" w:hAnsi="Times New Roman" w:cs="Times New Roman"/>
-                <w:sz w:val="20"/>
-                <w:szCs w:val="20"/>
-                <w:lang w:val="uk-UA"/>
-              </w:rPr>
-              <w:t xml:space="preserve">тел. </w:t>
-            </w:r>
-            <w:r>
-              <w:rPr>
-                <w:rFonts w:ascii="Times New Roman" w:eastAsia="Calibri" w:hAnsi="Times New Roman" w:cs="Times New Roman"/>
-                <w:sz w:val="20"/>
-                <w:szCs w:val="20"/>
-                <w:lang w:val="en-US"/>
-              </w:rPr>
-              <w:t>{{ telephone }}</w:t>
-            </w:r>
-          </w:p>
-        </w:tc>
-      </w:tr>
-      <w:tr>
-        <w:tc>
-          <w:tcPr>
-            <w:tcW w:w="4785" w:type="dxa"/>
-            <w:tcBorders>
-              <w:top w:val="nil"/>
-              <w:left w:val="nil"/>
-              <w:bottom w:val="nil"/>
-              <w:right w:val="nil"/>
-            </w:tcBorders>
-          </w:tcPr>
-          <w:p>
-            <w:pPr>
-              <w:spacing w:after="0" w:line="240" w:lineRule="auto"/>
-              <w:rPr>
-                <w:rFonts w:ascii="Times New Roman" w:hAnsi="Times New Roman" w:cs="Times New Roman"/>
-                <w:sz w:val="20"/>
-                <w:szCs w:val="20"/>
-                <w:lang w:val="uk-UA"/>
-              </w:rPr>
-            </w:pPr>
-          </w:p>
-        </w:tc>
-        <w:tc>
-          <w:tcPr>
-            <w:tcW w:w="4784" w:type="dxa"/>
-            <w:tcBorders>
-              <w:top w:val="nil"/>
-              <w:left w:val="nil"/>
-              <w:bottom w:val="nil"/>
-              <w:right w:val="nil"/>
-            </w:tcBorders>
-          </w:tcPr>
-          <w:p>
-            <w:pPr>
-              <w:spacing w:after="0" w:line="240" w:lineRule="auto"/>
-              <w:rPr>
-                <w:rFonts w:ascii="Times New Roman" w:hAnsi="Times New Roman" w:cs="Times New Roman"/>
-                <w:sz w:val="20"/>
-                <w:szCs w:val="20"/>
-                <w:lang w:val="uk-UA"/>
-              </w:rPr>
-            </w:pPr>
-          </w:p>
-        </w:tc>
-      </w:tr>
-      <w:tr>
-        <w:tc>
-          <w:tcPr>
-            <w:tcW w:w="4785" w:type="dxa"/>
-            <w:tcBorders>
-              <w:top w:val="nil"/>
-              <w:left w:val="nil"/>
-              <w:bottom w:val="nil"/>
-              <w:right w:val="nil"/>
-            </w:tcBorders>
-          </w:tcPr>
-          <w:p>
-            <w:pPr>
-              <w:spacing w:after="0" w:line="240" w:lineRule="auto"/>
-              <w:rPr>
-                <w:rFonts w:ascii="Times New Roman" w:hAnsi="Times New Roman" w:cs="Times New Roman"/>
-                <w:sz w:val="20"/>
-                <w:szCs w:val="20"/>
-                <w:lang w:val="uk-UA"/>
-              </w:rPr>
-            </w:pPr>
-          </w:p>
-        </w:tc>
-        <w:tc>
-          <w:tcPr>
-            <w:tcW w:w="4784" w:type="dxa"/>
-            <w:tcBorders>
-              <w:top w:val="nil"/>
-              <w:left w:val="nil"/>
-              <w:bottom w:val="nil"/>
-              <w:right w:val="nil"/>
-            </w:tcBorders>
-          </w:tcPr>
-          <w:p>
-            <w:pPr>
-              <w:spacing w:after="0" w:line="240" w:lineRule="auto"/>
-              <w:rPr>
-                <w:rFonts w:ascii="Times New Roman" w:hAnsi="Times New Roman" w:cs="Times New Roman"/>
-                <w:sz w:val="20"/>
-                <w:szCs w:val="20"/>
-                <w:lang w:val="uk-UA"/>
-              </w:rPr>
-            </w:pPr>
-          </w:p>
-        </w:tc>
-      </w:tr>
-      <w:tr>
-        <w:tc>
-          <w:tcPr>
-            <w:tcW w:w="4785" w:type="dxa"/>
-            <w:tcBorders>
-              <w:top w:val="nil"/>
-              <w:left w:val="nil"/>
-              <w:bottom w:val="nil"/>
-              <w:right w:val="nil"/>
-            </w:tcBorders>
-          </w:tcPr>
-          <w:p>
-            <w:pPr>
-              <w:spacing w:after="0" w:line="240" w:lineRule="auto"/>
-              <w:rPr>
-                <w:rFonts w:ascii="Times New Roman" w:hAnsi="Times New Roman" w:cs="Times New Roman"/>
-                <w:sz w:val="20"/>
-                <w:szCs w:val="20"/>
-                <w:lang w:val="uk-UA"/>
-              </w:rPr>
-            </w:pPr>
-          </w:p>
-        </w:tc>
-        <w:tc>
-          <w:tcPr>
-            <w:tcW w:w="4784" w:type="dxa"/>
-            <w:tcBorders>
-              <w:top w:val="nil"/>
-              <w:left w:val="nil"/>
-              <w:bottom w:val="nil"/>
-              <w:right w:val="nil"/>
-            </w:tcBorders>
-          </w:tcPr>
-          <w:p>
-            <w:pPr>
-              <w:spacing w:after="0" w:line="240" w:lineRule="auto"/>
-              <w:rPr>
-                <w:rFonts w:ascii="Times New Roman" w:hAnsi="Times New Roman" w:cs="Times New Roman"/>
-                <w:sz w:val="20"/>
-                <w:szCs w:val="20"/>
-                <w:lang w:val="uk-UA"/>
-              </w:rPr>
-            </w:pPr>
-          </w:p>
-        </w:tc>
-      </w:tr>
-      <w:tr>
-        <w:tc>
-          <w:tcPr>
-            <w:tcW w:w="4785" w:type="dxa"/>
-            <w:tcBorders>
-              <w:top w:val="nil"/>
-              <w:left w:val="nil"/>
-              <w:bottom w:val="nil"/>
-              <w:right w:val="nil"/>
-            </w:tcBorders>
-          </w:tcPr>
-          <w:p>
-            <w:pPr>
-              <w:spacing w:after="0" w:line="240" w:lineRule="auto"/>
-              <w:jc w:val="center"/>
-              <w:rPr>
-                <w:rFonts w:ascii="Times New Roman" w:hAnsi="Times New Roman" w:cs="Times New Roman"/>
-                <w:sz w:val="20"/>
-                <w:szCs w:val="20"/>
-                <w:lang w:val="en-US"/>
-              </w:rPr>
-            </w:pPr>
-            <w:r>
-              <w:rPr>
-                <w:rFonts w:ascii="Times New Roman" w:eastAsia="Calibri" w:hAnsi="Times New Roman" w:cs="Times New Roman"/>
-                <w:sz w:val="20"/>
-                <w:szCs w:val="20"/>
-                <w:lang w:val="en-US"/>
-              </w:rPr>
-              <w:t>____________________</w:t>
-            </w:r>
-            <w:r>
-              <w:rPr>
-                <w:rFonts w:ascii="Times New Roman" w:eastAsia="Calibri" w:hAnsi="Times New Roman" w:cs="Times New Roman"/>
-                <w:sz w:val="20"/>
-                <w:szCs w:val="20"/>
-                <w:lang w:val="uk-UA"/>
-              </w:rPr>
-              <w:t xml:space="preserve"> </w:t>
-            </w:r>
-            <w:r>
-              <w:rPr>
-                <w:rFonts w:ascii="Times New Roman" w:eastAsia="Calibri" w:hAnsi="Times New Roman" w:cs="Times New Roman"/>
-                <w:sz w:val="20"/>
-                <w:szCs w:val="20"/>
-                <w:lang w:val="uk-UA"/>
-              </w:rPr>
-              <w:t>П</w:t>
-            </w:r>
-            <w:r>
-              <w:rPr>
-                <w:rFonts w:ascii="Times New Roman" w:eastAsia="Calibri" w:hAnsi="Times New Roman" w:cs="Times New Roman"/>
-                <w:sz w:val="20"/>
-                <w:szCs w:val="20"/>
-                <w:lang w:val="uk-UA"/>
-              </w:rPr>
-              <w:t xml:space="preserve">.П. </w:t>
-            </w:r>
-            <w:r>
-              <w:rPr>
-                <w:rFonts w:ascii="Times New Roman" w:eastAsia="Calibri" w:hAnsi="Times New Roman" w:cs="Times New Roman"/>
-                <w:sz w:val="20"/>
-                <w:szCs w:val="20"/>
-                <w:lang w:val="uk-UA"/>
-              </w:rPr>
-              <w:t>Петренко</w:t>
-            </w:r>
-          </w:p>
-        </w:tc>
-        <w:tc>
-          <w:tcPr>
-            <w:tcW w:w="4784" w:type="dxa"/>
-            <w:tcBorders>
-              <w:top w:val="nil"/>
-              <w:left w:val="nil"/>
-              <w:bottom w:val="nil"/>
-              <w:right w:val="nil"/>
-            </w:tcBorders>
-          </w:tcPr>
-          <w:p>
-            <w:pPr>
-              <w:spacing w:after="0" w:line="240" w:lineRule="auto"/>
-              <w:jc w:val="center"/>
-              <w:rPr>
-                <w:rFonts w:ascii="Times New Roman" w:hAnsi="Times New Roman" w:cs="Times New Roman"/>
-                <w:sz w:val="20"/>
-                <w:szCs w:val="20"/>
-                <w:lang w:val="en-US"/>
-              </w:rPr>
-            </w:pPr>
-            <w:r>
-              <w:rPr>
-                <w:rFonts w:ascii="Times New Roman" w:eastAsia="Calibri" w:hAnsi="Times New Roman" w:cs="Times New Roman"/>
-                <w:sz w:val="20"/>
-                <w:szCs w:val="20"/>
-                <w:lang w:val="en-US"/>
-              </w:rPr>
-              <w:t xml:space="preserve">____________________ {{ </w:t>
-            </w:r>
-            <w:proofErr w:type="spellStart"/>
-            <w:r>
-              <w:rPr>
-                <w:rFonts w:ascii="Times New Roman" w:eastAsia="Calibri" w:hAnsi="Times New Roman" w:cs="Times New Roman"/>
-                <w:sz w:val="20"/>
-                <w:szCs w:val="20"/>
-                <w:lang w:val="en-US"/>
-              </w:rPr>
-              <w:t>initials_start</w:t>
-            </w:r>
-            <w:proofErr w:type="spellEnd"/>
-            <w:r>
-              <w:rPr>
-                <w:rFonts w:ascii="Times New Roman" w:eastAsia="Calibri" w:hAnsi="Times New Roman" w:cs="Times New Roman"/>
-                <w:sz w:val="20"/>
-                <w:szCs w:val="20"/>
-                <w:lang w:val="en-US"/>
-              </w:rPr>
-              <w:t>}}</w:t>
-            </w:r>
-          </w:p>
-        </w:tc>
-      </w:tr>
-      <w:tr>
-        <w:tc>
-          <w:tcPr>
-            <w:tcW w:w="4785" w:type="dxa"/>
-            <w:tcBorders>
-              <w:top w:val="nil"/>
-              <w:left w:val="nil"/>
-              <w:bottom w:val="nil"/>
-              <w:right w:val="nil"/>
-            </w:tcBorders>
-          </w:tcPr>
-          <w:p>
-            <w:pPr>
-              <w:spacing w:after="0" w:line="240" w:lineRule="auto"/>
-              <w:jc w:val="center"/>
-              <w:rPr>
-                <w:rFonts w:ascii="Times New Roman" w:hAnsi="Times New Roman" w:cs="Times New Roman"/>
-                <w:sz w:val="20"/>
-                <w:szCs w:val="20"/>
-                <w:lang w:val="en-US"/>
-              </w:rPr>
-            </w:pPr>
-          </w:p>
-        </w:tc>
-        <w:tc>
-          <w:tcPr>
-            <w:tcW w:w="4784" w:type="dxa"/>
-            <w:tcBorders>
-              <w:top w:val="nil"/>
-              <w:left w:val="nil"/>
-              <w:bottom w:val="nil"/>
-              <w:right w:val="nil"/>
-            </w:tcBorders>
-          </w:tcPr>
-          <w:p>
-            <w:pPr>
-              <w:spacing w:after="0" w:line="240" w:lineRule="auto"/>
-              <w:jc w:val="center"/>
-              <w:rPr>
-                <w:rFonts w:ascii="Times New Roman" w:hAnsi="Times New Roman" w:cs="Times New Roman"/>
-                <w:sz w:val="20"/>
-                <w:szCs w:val="20"/>
-                <w:lang w:val="en-US"/>
-              </w:rPr>
-            </w:pPr>
-          </w:p>
-        </w:tc>
-      </w:tr>
-      <w:tr>
-        <w:tc>
-          <w:tcPr>
-            <w:tcW w:w="4785" w:type="dxa"/>
-            <w:tcBorders>
-              <w:top w:val="nil"/>
-              <w:left w:val="nil"/>
-              <w:bottom w:val="nil"/>
-              <w:right w:val="nil"/>
-            </w:tcBorders>
-          </w:tcPr>
-          <w:p>
-            <w:pPr>
-              <w:spacing w:after="0" w:line="240" w:lineRule="auto"/>
-              <w:ind w:firstLine="708"/>
-              <w:rPr>
-                <w:rFonts w:ascii="Times New Roman" w:hAnsi="Times New Roman" w:cs="Times New Roman"/>
-                <w:sz w:val="20"/>
-                <w:szCs w:val="20"/>
-                <w:lang w:val="uk-UA"/>
-              </w:rPr>
-            </w:pPr>
-            <w:r>
-              <w:rPr>
-                <w:rFonts w:ascii="Times New Roman" w:eastAsia="Calibri" w:hAnsi="Times New Roman" w:cs="Times New Roman"/>
-                <w:sz w:val="20"/>
-                <w:szCs w:val="20"/>
-                <w:lang w:val="en-US"/>
-              </w:rPr>
-              <w:t>М.П</w:t>
-            </w:r>
-          </w:p>
-        </w:tc>
-        <w:tc>
-          <w:tcPr>
-            <w:tcW w:w="4784" w:type="dxa"/>
-            <w:tcBorders>
-              <w:top w:val="nil"/>
-              <w:left w:val="nil"/>
-              <w:bottom w:val="nil"/>
-              <w:right w:val="nil"/>
-            </w:tcBorders>
           </w:tcPr>
           <w:p>
             <w:pPr>

</xml_diff>